<commit_message>
du toan, thuyet minh
</commit_message>
<xml_diff>
--- a/docs/HosoNCKH/hopdong.docx
+++ b/docs/HosoNCKH/hopdong.docx
@@ -388,18 +388,7 @@
                 <w:szCs w:val="26"/>
                 <w:lang w:val="vi-VN"/>
               </w:rPr>
-              <w:t xml:space="preserve">Số: 48 </w:t>
-            </w:r>
-            <w:r>
-              <w:rPr>
-                <w:b/>
-                <w:bCs/>
-                <w:color w:val="000000"/>
-                <w:sz w:val="26"/>
-                <w:szCs w:val="26"/>
-                <w:lang w:val="vi-VN"/>
-              </w:rPr>
-              <w:t>TSV</w:t>
+              <w:t>Số: 48 TSV</w:t>
             </w:r>
             <w:r>
               <w:rPr>
@@ -818,15 +807,7 @@
           <w:szCs w:val="26"/>
           <w:lang w:val="vi-VN"/>
         </w:rPr>
-        <w:t xml:space="preserve">Mã số: </w:t>
-      </w:r>
-      <w:r>
-        <w:rPr>
-          <w:sz w:val="26"/>
-          <w:szCs w:val="26"/>
-          <w:lang w:val="vi-VN"/>
-        </w:rPr>
-        <w:t>TSV2020-48</w:t>
+        <w:t>Mã số: TSV2020-48</w:t>
       </w:r>
     </w:p>
     <w:p>
@@ -1381,8 +1362,6 @@
           <w:lang w:val="en-US"/>
         </w:rPr>
       </w:pPr>
-      <w:bookmarkStart w:id="0" w:name="_GoBack"/>
-      <w:bookmarkEnd w:id="0"/>
       <w:r>
         <w:rPr>
           <w:rFonts w:ascii="Times New Roman" w:hAnsi="Times New Roman"/>
@@ -1570,14 +1549,7 @@
           <w:sz w:val="26"/>
           <w:szCs w:val="26"/>
         </w:rPr>
-        <w:t xml:space="preserve">Email: </w:t>
-      </w:r>
-      <w:r>
-        <w:rPr>
-          <w:sz w:val="26"/>
-          <w:szCs w:val="26"/>
-        </w:rPr>
-        <w:t xml:space="preserve">pnquyen@cit.ctu.edu.vn </w:t>
+        <w:t xml:space="preserve">Email: pnquyen@cit.ctu.edu.vn </w:t>
       </w:r>
       <w:r>
         <w:rPr>
@@ -1736,7 +1708,6 @@
           <w:szCs w:val="26"/>
           <w:lang w:val="vi-VN"/>
         </w:rPr>
-        <w:lastRenderedPageBreak/>
         <w:t>Từ tháng</w:t>
       </w:r>
       <w:r>
@@ -2068,6 +2039,7 @@
           <w:szCs w:val="26"/>
           <w:lang w:val="vi-VN"/>
         </w:rPr>
+        <w:lastRenderedPageBreak/>
         <w:t>Điều 3:</w:t>
       </w:r>
       <w:r>
@@ -2680,17 +2652,7 @@
           <w:szCs w:val="26"/>
           <w:lang w:val="vi-VN"/>
         </w:rPr>
-        <w:t xml:space="preserve">ồng có giá trị kể từ ngày ký. </w:t>
-      </w:r>
-      <w:r>
-        <w:rPr>
-          <w:color w:val="000000"/>
-          <w:sz w:val="26"/>
-          <w:szCs w:val="26"/>
-          <w:lang w:val="vi-VN"/>
-        </w:rPr>
-        <w:lastRenderedPageBreak/>
-        <w:t xml:space="preserve">Hợp </w:t>
+        <w:t xml:space="preserve">ồng có giá trị kể từ ngày ký. Hợp </w:t>
       </w:r>
       <w:r>
         <w:rPr>
@@ -2935,66 +2897,12 @@
       </w:pPr>
     </w:p>
     <w:p>
-      <w:pPr>
-        <w:tabs>
-          <w:tab w:val="center" w:pos="1701"/>
-          <w:tab w:val="center" w:pos="7513"/>
-        </w:tabs>
-        <w:spacing w:before="80"/>
-        <w:jc w:val="center"/>
-        <w:rPr>
-          <w:b/>
-          <w:color w:val="FF0000"/>
-          <w:sz w:val="26"/>
-          <w:szCs w:val="26"/>
-        </w:rPr>
-      </w:pPr>
-      <w:r>
-        <w:rPr>
-          <w:b/>
-          <w:color w:val="FF0000"/>
-          <w:sz w:val="26"/>
-          <w:szCs w:val="26"/>
-        </w:rPr>
-        <w:t xml:space="preserve">Ghi chú: sinh viên chỉ điền thêm các thông tin được tô </w:t>
-      </w:r>
-      <w:r>
-        <w:rPr>
-          <w:b/>
-          <w:color w:val="0000FF"/>
-          <w:sz w:val="26"/>
-          <w:szCs w:val="26"/>
-        </w:rPr>
-        <w:t>màu xanh dương</w:t>
-      </w:r>
-    </w:p>
-    <w:p>
-      <w:pPr>
-        <w:tabs>
-          <w:tab w:val="center" w:pos="2160"/>
-          <w:tab w:val="center" w:pos="2430"/>
-        </w:tabs>
-        <w:jc w:val="center"/>
-        <w:rPr>
-          <w:bCs/>
-          <w:color w:val="000000"/>
-          <w:lang w:val="vi-VN"/>
-        </w:rPr>
-      </w:pPr>
-      <w:r>
-        <w:rPr>
-          <w:b/>
-          <w:color w:val="FF0000"/>
-          <w:sz w:val="26"/>
-          <w:szCs w:val="26"/>
-        </w:rPr>
-        <w:t>Format hợp đồng chỉ 2 trang, bỏ ghi chú này trước khi in</w:t>
-      </w:r>
-    </w:p>
-    <w:p/>
+      <w:bookmarkStart w:id="0" w:name="_GoBack"/>
+      <w:bookmarkEnd w:id="0"/>
+    </w:p>
     <w:sectPr>
-      <w:pgSz w:w="12240" w:h="15840"/>
-      <w:pgMar w:top="1440" w:right="1440" w:bottom="1440" w:left="1440" w:header="720" w:footer="720" w:gutter="0"/>
+      <w:pgSz w:w="11907" w:h="16840" w:code="9"/>
+      <w:pgMar w:top="1701" w:right="1134" w:bottom="1134" w:left="1134" w:header="720" w:footer="720" w:gutter="0"/>
       <w:cols w:space="720"/>
       <w:docGrid w:linePitch="360"/>
     </w:sectPr>

</xml_diff>